<commit_message>
Se actualizó el cu 212
</commit_message>
<xml_diff>
--- a/02. Modelado de Requerimientos/Modelo de Casos De Uso/Trazos/Ventas/212_Crear_Catalogo.docx
+++ b/02. Modelado de Requerimientos/Modelo de Casos De Uso/Trazos/Ventas/212_Crear_Catalogo.docx
@@ -1,14 +1,14 @@
 
 <file path=word/document.xml><?xml version="1.0" encoding="utf-8"?>
-<w:document xmlns:wpc="http://schemas.microsoft.com/office/word/2010/wordprocessingCanvas" xmlns:mc="http://schemas.openxmlformats.org/markup-compatibility/2006" xmlns:o="urn:schemas-microsoft-com:office:office" xmlns:r="http://schemas.openxmlformats.org/officeDocument/2006/relationships" xmlns:m="http://schemas.openxmlformats.org/officeDocument/2006/math" xmlns:v="urn:schemas-microsoft-com:vml" xmlns:wp14="http://schemas.microsoft.com/office/word/2010/wordprocessingDrawing" xmlns:wp="http://schemas.openxmlformats.org/drawingml/2006/wordprocessingDrawing" xmlns:w10="urn:schemas-microsoft-com:office:word" xmlns:w="http://schemas.openxmlformats.org/wordprocessingml/2006/main" xmlns:w14="http://schemas.microsoft.com/office/word/2010/wordml" xmlns:wpg="http://schemas.microsoft.com/office/word/2010/wordprocessingGroup" xmlns:wpi="http://schemas.microsoft.com/office/word/2010/wordprocessingInk" xmlns:wne="http://schemas.microsoft.com/office/word/2006/wordml" xmlns:wps="http://schemas.microsoft.com/office/word/2010/wordprocessingShape" mc:Ignorable="w14 wp14">
+<w:document xmlns:ve="http://schemas.openxmlformats.org/markup-compatibility/2006" xmlns:o="urn:schemas-microsoft-com:office:office" xmlns:r="http://schemas.openxmlformats.org/officeDocument/2006/relationships" xmlns:m="http://schemas.openxmlformats.org/officeDocument/2006/math" xmlns:v="urn:schemas-microsoft-com:vml" xmlns:wp="http://schemas.openxmlformats.org/drawingml/2006/wordprocessingDrawing" xmlns:w10="urn:schemas-microsoft-com:office:word" xmlns:w="http://schemas.openxmlformats.org/wordprocessingml/2006/main" xmlns:wne="http://schemas.microsoft.com/office/word/2006/wordml">
   <w:body>
     <w:tbl>
       <w:tblPr>
-        <w:tblStyle w:val="Tablaconcuadrcula"/>
+        <w:tblStyle w:val="TableGrid"/>
         <w:tblW w:w="8472" w:type="dxa"/>
         <w:tblInd w:w="250" w:type="dxa"/>
         <w:tblLayout w:type="fixed"/>
-        <w:tblLook w:val="04A0" w:firstRow="1" w:lastRow="0" w:firstColumn="1" w:lastColumn="0" w:noHBand="0" w:noVBand="1"/>
+        <w:tblLook w:val="04A0"/>
       </w:tblPr>
       <w:tblGrid>
         <w:gridCol w:w="1809"/>
@@ -1170,7 +1170,19 @@
           </w:tcPr>
           <w:p>
             <w:r>
-              <w:t>Crear un catálogo con productos terminados y una fecha de vigencia</w:t>
+              <w:t xml:space="preserve">Crear un catálogo </w:t>
+            </w:r>
+            <w:r>
+              <w:t xml:space="preserve">de </w:t>
+            </w:r>
+            <w:r>
+              <w:t xml:space="preserve">productos terminados </w:t>
+            </w:r>
+            <w:r>
+              <w:t xml:space="preserve">con precios de venta </w:t>
+            </w:r>
+            <w:r>
+              <w:t>y una fecha de vigencia</w:t>
             </w:r>
           </w:p>
         </w:tc>
@@ -1293,7 +1305,7 @@
           </w:tcPr>
           <w:p>
             <w:pPr>
-              <w:pStyle w:val="Prrafodelista"/>
+              <w:pStyle w:val="ListParagraph"/>
               <w:numPr>
                 <w:ilvl w:val="0"/>
                 <w:numId w:val="1"/>
@@ -1361,7 +1373,7 @@
           </w:tcPr>
           <w:p>
             <w:pPr>
-              <w:pStyle w:val="Prrafodelista"/>
+              <w:pStyle w:val="ListParagraph"/>
               <w:numPr>
                 <w:ilvl w:val="0"/>
                 <w:numId w:val="1"/>
@@ -1440,7 +1452,7 @@
           </w:tcPr>
           <w:p>
             <w:pPr>
-              <w:pStyle w:val="Prrafodelista"/>
+              <w:pStyle w:val="ListParagraph"/>
               <w:numPr>
                 <w:ilvl w:val="0"/>
                 <w:numId w:val="3"/>
@@ -1465,7 +1477,7 @@
           </w:tcPr>
           <w:p>
             <w:pPr>
-              <w:pStyle w:val="Prrafodelista"/>
+              <w:pStyle w:val="ListParagraph"/>
               <w:numPr>
                 <w:ilvl w:val="1"/>
                 <w:numId w:val="3"/>
@@ -1492,7 +1504,7 @@
           </w:tcPr>
           <w:p>
             <w:pPr>
-              <w:pStyle w:val="Prrafodelista"/>
+              <w:pStyle w:val="ListParagraph"/>
               <w:numPr>
                 <w:ilvl w:val="0"/>
                 <w:numId w:val="3"/>
@@ -1522,7 +1534,7 @@
           </w:tcPr>
           <w:p>
             <w:pPr>
-              <w:pStyle w:val="Prrafodelista"/>
+              <w:pStyle w:val="ListParagraph"/>
               <w:numPr>
                 <w:ilvl w:val="1"/>
                 <w:numId w:val="3"/>
@@ -1549,7 +1561,7 @@
           </w:tcPr>
           <w:p>
             <w:pPr>
-              <w:pStyle w:val="Prrafodelista"/>
+              <w:pStyle w:val="ListParagraph"/>
               <w:numPr>
                 <w:ilvl w:val="0"/>
                 <w:numId w:val="3"/>
@@ -1557,7 +1569,7 @@
               <w:ind w:hanging="198"/>
             </w:pPr>
             <w:r>
-              <w:t>El EV ingresa los datos.</w:t>
+              <w:t>El sistema verifica que las fechas no se superpongan con las de otro catalogo.</w:t>
             </w:r>
           </w:p>
         </w:tc>
@@ -1574,14 +1586,13 @@
           </w:tcPr>
           <w:p>
             <w:pPr>
-              <w:pStyle w:val="Prrafodelista"/>
+              <w:pStyle w:val="ListParagraph"/>
               <w:numPr>
                 <w:ilvl w:val="1"/>
                 <w:numId w:val="3"/>
               </w:numPr>
             </w:pPr>
           </w:p>
-          <w:p/>
         </w:tc>
       </w:tr>
       <w:tr>
@@ -1601,7 +1612,7 @@
           </w:tcPr>
           <w:p>
             <w:pPr>
-              <w:pStyle w:val="Prrafodelista"/>
+              <w:pStyle w:val="ListParagraph"/>
               <w:numPr>
                 <w:ilvl w:val="0"/>
                 <w:numId w:val="3"/>
@@ -1609,13 +1620,7 @@
               <w:ind w:hanging="198"/>
             </w:pPr>
             <w:r>
-              <w:t xml:space="preserve">El sistema solicita </w:t>
-            </w:r>
-            <w:r>
-              <w:t xml:space="preserve">para cada producto </w:t>
-            </w:r>
-            <w:r>
-              <w:t>que se ingrese el Código del producto a agregar.</w:t>
+              <w:t>El Sistema solicita si se desea clonar un catálogo existente</w:t>
             </w:r>
           </w:p>
         </w:tc>
@@ -1632,14 +1637,13 @@
           </w:tcPr>
           <w:p>
             <w:pPr>
-              <w:pStyle w:val="Prrafodelista"/>
+              <w:pStyle w:val="ListParagraph"/>
               <w:numPr>
                 <w:ilvl w:val="1"/>
                 <w:numId w:val="3"/>
               </w:numPr>
             </w:pPr>
           </w:p>
-          <w:p/>
         </w:tc>
       </w:tr>
       <w:tr>
@@ -1659,7 +1663,7 @@
           </w:tcPr>
           <w:p>
             <w:pPr>
-              <w:pStyle w:val="Prrafodelista"/>
+              <w:pStyle w:val="ListParagraph"/>
               <w:numPr>
                 <w:ilvl w:val="0"/>
                 <w:numId w:val="3"/>
@@ -1667,7 +1671,7 @@
               <w:ind w:hanging="198"/>
             </w:pPr>
             <w:r>
-              <w:t>El EV conoce el código del producto y lo ingresa</w:t>
+              <w:t>El EV no desea clonar un catálogo existente</w:t>
             </w:r>
           </w:p>
         </w:tc>
@@ -1684,65 +1688,52 @@
           </w:tcPr>
           <w:p>
             <w:pPr>
-              <w:pStyle w:val="Prrafodelista"/>
+              <w:pStyle w:val="ListParagraph"/>
               <w:numPr>
                 <w:ilvl w:val="1"/>
                 <w:numId w:val="3"/>
               </w:numPr>
             </w:pPr>
             <w:r>
-              <w:t>El EV no conoce el código del producto, selecciona la opción buscar.</w:t>
-            </w:r>
-          </w:p>
-          <w:p>
-            <w:pPr>
-              <w:pStyle w:val="Prrafodelista"/>
+              <w:t>El EV desea clonar un catálogo existente</w:t>
+            </w:r>
+          </w:p>
+          <w:p>
+            <w:pPr>
+              <w:pStyle w:val="ListParagraph"/>
               <w:numPr>
                 <w:ilvl w:val="2"/>
                 <w:numId w:val="3"/>
               </w:numPr>
             </w:pPr>
             <w:r>
-              <w:t>Se llama al CU 111. Consultar Producto</w:t>
-            </w:r>
-          </w:p>
-          <w:p>
-            <w:pPr>
-              <w:pStyle w:val="Prrafodelista"/>
+              <w:t>El Sistema muestra los catálogos existentes ordenados por fecha.</w:t>
+            </w:r>
+          </w:p>
+          <w:p>
+            <w:pPr>
+              <w:pStyle w:val="ListParagraph"/>
               <w:numPr>
-                <w:ilvl w:val="3"/>
+                <w:ilvl w:val="2"/>
                 <w:numId w:val="3"/>
               </w:numPr>
             </w:pPr>
             <w:r>
-              <w:t>Se encontró un producto</w:t>
-            </w:r>
-          </w:p>
-          <w:p>
-            <w:pPr>
-              <w:pStyle w:val="Prrafodelista"/>
+              <w:t>El EV selecciona el catálogo que desea clonar.</w:t>
+            </w:r>
+          </w:p>
+          <w:p>
+            <w:pPr>
+              <w:pStyle w:val="ListParagraph"/>
               <w:numPr>
-                <w:ilvl w:val="3"/>
+                <w:ilvl w:val="2"/>
                 <w:numId w:val="3"/>
               </w:numPr>
             </w:pPr>
             <w:r>
-              <w:t>No se encontró el producto</w:t>
-            </w:r>
-          </w:p>
-          <w:p>
-            <w:pPr>
-              <w:pStyle w:val="Prrafodelista"/>
-              <w:numPr>
-                <w:ilvl w:val="4"/>
-                <w:numId w:val="3"/>
-              </w:numPr>
-            </w:pPr>
-            <w:r>
-              <w:t>Ir al paso 4.</w:t>
-            </w:r>
-          </w:p>
-          <w:p/>
+              <w:t>EL Sistema crea un nuevo catálogo agregando al mismo los productos con los precios del catálogo anterior.</w:t>
+            </w:r>
+          </w:p>
         </w:tc>
       </w:tr>
       <w:tr>
@@ -1762,7 +1753,7 @@
           </w:tcPr>
           <w:p>
             <w:pPr>
-              <w:pStyle w:val="Prrafodelista"/>
+              <w:pStyle w:val="ListParagraph"/>
               <w:numPr>
                 <w:ilvl w:val="0"/>
                 <w:numId w:val="3"/>
@@ -1773,10 +1764,10 @@
               <w:t xml:space="preserve">El </w:t>
             </w:r>
             <w:r>
-              <w:t xml:space="preserve">EV </w:t>
-            </w:r>
-            <w:r>
-              <w:t>agrega el producto al catálogo.</w:t>
+              <w:t>S</w:t>
+            </w:r>
+            <w:r>
+              <w:t>istema muestra los productos disponibles.</w:t>
             </w:r>
           </w:p>
         </w:tc>
@@ -1793,7 +1784,7 @@
           </w:tcPr>
           <w:p>
             <w:pPr>
-              <w:pStyle w:val="Prrafodelista"/>
+              <w:pStyle w:val="ListParagraph"/>
               <w:numPr>
                 <w:ilvl w:val="1"/>
                 <w:numId w:val="3"/>
@@ -1819,7 +1810,7 @@
           </w:tcPr>
           <w:p>
             <w:pPr>
-              <w:pStyle w:val="Prrafodelista"/>
+              <w:pStyle w:val="ListParagraph"/>
               <w:numPr>
                 <w:ilvl w:val="0"/>
                 <w:numId w:val="3"/>
@@ -1827,7 +1818,10 @@
               <w:ind w:hanging="198"/>
             </w:pPr>
             <w:r>
-              <w:t>El sistema muestra los productos agregados al catálogo</w:t>
+              <w:t>El EV desea agregar productos al catálogo</w:t>
+            </w:r>
+            <w:r>
+              <w:t>.</w:t>
             </w:r>
           </w:p>
         </w:tc>
@@ -1844,13 +1838,35 @@
           </w:tcPr>
           <w:p>
             <w:pPr>
-              <w:pStyle w:val="Prrafodelista"/>
+              <w:pStyle w:val="ListParagraph"/>
               <w:numPr>
                 <w:ilvl w:val="1"/>
                 <w:numId w:val="3"/>
               </w:numPr>
             </w:pPr>
-          </w:p>
+            <w:r>
+              <w:t>El EV no desea agregar productos al catálogo</w:t>
+            </w:r>
+          </w:p>
+          <w:p>
+            <w:pPr>
+              <w:pStyle w:val="ListParagraph"/>
+              <w:numPr>
+                <w:ilvl w:val="2"/>
+                <w:numId w:val="3"/>
+              </w:numPr>
+            </w:pPr>
+            <w:r>
+              <w:t xml:space="preserve">Ir al Paso </w:t>
+            </w:r>
+            <w:r>
+              <w:t>9</w:t>
+            </w:r>
+            <w:r>
+              <w:t>.</w:t>
+            </w:r>
+          </w:p>
+          <w:p/>
         </w:tc>
       </w:tr>
       <w:tr>
@@ -1870,7 +1886,7 @@
           </w:tcPr>
           <w:p>
             <w:pPr>
-              <w:pStyle w:val="Prrafodelista"/>
+              <w:pStyle w:val="ListParagraph"/>
               <w:numPr>
                 <w:ilvl w:val="0"/>
                 <w:numId w:val="3"/>
@@ -1878,7 +1894,7 @@
               <w:ind w:hanging="198"/>
             </w:pPr>
             <w:r>
-              <w:t>El EV confirma la creación del catálogo</w:t>
+              <w:t>El EV selecciona cada producto que desea agregar al catálogo</w:t>
             </w:r>
           </w:p>
         </w:tc>
@@ -1895,7 +1911,7 @@
           </w:tcPr>
           <w:p>
             <w:pPr>
-              <w:pStyle w:val="Prrafodelista"/>
+              <w:pStyle w:val="ListParagraph"/>
               <w:numPr>
                 <w:ilvl w:val="1"/>
                 <w:numId w:val="3"/>
@@ -1921,7 +1937,7 @@
           </w:tcPr>
           <w:p>
             <w:pPr>
-              <w:pStyle w:val="Prrafodelista"/>
+              <w:pStyle w:val="ListParagraph"/>
               <w:numPr>
                 <w:ilvl w:val="0"/>
                 <w:numId w:val="3"/>
@@ -1929,7 +1945,7 @@
               <w:ind w:hanging="198"/>
             </w:pPr>
             <w:r>
-              <w:t>El sistema crea y almacena el catálogo</w:t>
+              <w:t>El EV desea modificar los precios de venta de los productos incluidos en el catálogo</w:t>
             </w:r>
           </w:p>
         </w:tc>
@@ -1946,12 +1962,33 @@
           </w:tcPr>
           <w:p>
             <w:pPr>
-              <w:pStyle w:val="Prrafodelista"/>
+              <w:pStyle w:val="ListParagraph"/>
               <w:numPr>
                 <w:ilvl w:val="1"/>
                 <w:numId w:val="3"/>
               </w:numPr>
             </w:pPr>
+            <w:r>
+              <w:t>El EV no desea modificar los precios de los productos agregados al catálogo.</w:t>
+            </w:r>
+          </w:p>
+          <w:p>
+            <w:pPr>
+              <w:pStyle w:val="ListParagraph"/>
+              <w:numPr>
+                <w:ilvl w:val="2"/>
+                <w:numId w:val="3"/>
+              </w:numPr>
+            </w:pPr>
+            <w:r>
+              <w:t xml:space="preserve">Ir al Paso </w:t>
+            </w:r>
+            <w:r>
+              <w:t>11</w:t>
+            </w:r>
+            <w:r>
+              <w:t>.</w:t>
+            </w:r>
           </w:p>
         </w:tc>
       </w:tr>
@@ -1972,7 +2009,7 @@
           </w:tcPr>
           <w:p>
             <w:pPr>
-              <w:pStyle w:val="Prrafodelista"/>
+              <w:pStyle w:val="ListParagraph"/>
               <w:numPr>
                 <w:ilvl w:val="0"/>
                 <w:numId w:val="3"/>
@@ -1980,7 +2017,7 @@
               <w:ind w:hanging="198"/>
             </w:pPr>
             <w:r>
-              <w:t>El EV selecciona la opción imprimir</w:t>
+              <w:t>El EV ingresa, para cada producto al cual desea modificar el precio de venta, el nuevo precio de venta</w:t>
             </w:r>
           </w:p>
         </w:tc>
@@ -1997,27 +2034,12 @@
           </w:tcPr>
           <w:p>
             <w:pPr>
-              <w:pStyle w:val="Prrafodelista"/>
+              <w:pStyle w:val="ListParagraph"/>
               <w:numPr>
                 <w:ilvl w:val="1"/>
                 <w:numId w:val="3"/>
               </w:numPr>
             </w:pPr>
-            <w:r>
-              <w:t>El EV no desea imprimir el catálogo</w:t>
-            </w:r>
-          </w:p>
-          <w:p>
-            <w:pPr>
-              <w:pStyle w:val="Prrafodelista"/>
-              <w:numPr>
-                <w:ilvl w:val="2"/>
-                <w:numId w:val="3"/>
-              </w:numPr>
-            </w:pPr>
-            <w:r>
-              <w:t>Ir al Paso 12</w:t>
-            </w:r>
           </w:p>
         </w:tc>
       </w:tr>
@@ -2038,7 +2060,7 @@
           </w:tcPr>
           <w:p>
             <w:pPr>
-              <w:pStyle w:val="Prrafodelista"/>
+              <w:pStyle w:val="ListParagraph"/>
               <w:numPr>
                 <w:ilvl w:val="0"/>
                 <w:numId w:val="3"/>
@@ -2046,7 +2068,8 @@
               <w:ind w:hanging="198"/>
             </w:pPr>
             <w:r>
-              <w:t>EL sistema imprime el catálogo</w:t>
+              <w:lastRenderedPageBreak/>
+              <w:t>El sistema solicita si se desea confirmar el catálogo</w:t>
             </w:r>
           </w:p>
         </w:tc>
@@ -2061,7 +2084,15 @@
               <w:right w:val="single" w:sz="4" w:space="0" w:color="auto"/>
             </w:tcBorders>
           </w:tcPr>
-          <w:p/>
+          <w:p>
+            <w:pPr>
+              <w:pStyle w:val="ListParagraph"/>
+              <w:numPr>
+                <w:ilvl w:val="1"/>
+                <w:numId w:val="3"/>
+              </w:numPr>
+            </w:pPr>
+          </w:p>
         </w:tc>
       </w:tr>
       <w:tr>
@@ -2081,7 +2112,7 @@
           </w:tcPr>
           <w:p>
             <w:pPr>
-              <w:pStyle w:val="Prrafodelista"/>
+              <w:pStyle w:val="ListParagraph"/>
               <w:numPr>
                 <w:ilvl w:val="0"/>
                 <w:numId w:val="3"/>
@@ -2089,7 +2120,7 @@
               <w:ind w:hanging="198"/>
             </w:pPr>
             <w:r>
-              <w:t>Fin del CU</w:t>
+              <w:t>El EV confirma el catálogo</w:t>
             </w:r>
           </w:p>
         </w:tc>
@@ -2104,7 +2135,30 @@
               <w:right w:val="single" w:sz="4" w:space="0" w:color="auto"/>
             </w:tcBorders>
           </w:tcPr>
-          <w:p/>
+          <w:p>
+            <w:pPr>
+              <w:pStyle w:val="ListParagraph"/>
+              <w:numPr>
+                <w:ilvl w:val="2"/>
+                <w:numId w:val="3"/>
+              </w:numPr>
+            </w:pPr>
+            <w:r>
+              <w:t>El EV no confirma el catálogo</w:t>
+            </w:r>
+          </w:p>
+          <w:p>
+            <w:pPr>
+              <w:pStyle w:val="ListParagraph"/>
+              <w:numPr>
+                <w:ilvl w:val="3"/>
+                <w:numId w:val="3"/>
+              </w:numPr>
+            </w:pPr>
+            <w:r>
+              <w:t>Fin del CU</w:t>
+            </w:r>
+          </w:p>
         </w:tc>
       </w:tr>
       <w:tr>
@@ -2113,42 +2167,65 @@
         </w:trPr>
         <w:tc>
           <w:tcPr>
-            <w:tcW w:w="1809" w:type="dxa"/>
-            <w:tcBorders>
-              <w:top w:val="single" w:sz="4" w:space="0" w:color="auto"/>
-              <w:left w:val="single" w:sz="4" w:space="0" w:color="auto"/>
-              <w:bottom w:val="single" w:sz="4" w:space="0" w:color="auto"/>
-              <w:right w:val="nil"/>
-            </w:tcBorders>
-          </w:tcPr>
-          <w:p>
-            <w:pPr>
-              <w:rPr>
-                <w:b/>
-              </w:rPr>
-            </w:pPr>
-            <w:r>
-              <w:rPr>
-                <w:b/>
-              </w:rPr>
-              <w:t>Observaciones:</w:t>
-            </w:r>
-          </w:p>
-        </w:tc>
-        <w:tc>
-          <w:tcPr>
-            <w:tcW w:w="6663" w:type="dxa"/>
-            <w:gridSpan w:val="10"/>
-            <w:tcBorders>
-              <w:top w:val="single" w:sz="4" w:space="0" w:color="auto"/>
-              <w:left w:val="nil"/>
-              <w:bottom w:val="single" w:sz="4" w:space="0" w:color="auto"/>
-              <w:right w:val="single" w:sz="4" w:space="0" w:color="auto"/>
-            </w:tcBorders>
-          </w:tcPr>
-          <w:p>
-            <w:r>
-              <w:t>No aplica</w:t>
+            <w:tcW w:w="3878" w:type="dxa"/>
+            <w:gridSpan w:val="5"/>
+            <w:tcBorders>
+              <w:top w:val="single" w:sz="4" w:space="0" w:color="auto"/>
+              <w:left w:val="single" w:sz="4" w:space="0" w:color="auto"/>
+              <w:bottom w:val="single" w:sz="4" w:space="0" w:color="auto"/>
+              <w:right w:val="single" w:sz="4" w:space="0" w:color="auto"/>
+            </w:tcBorders>
+          </w:tcPr>
+          <w:p>
+            <w:pPr>
+              <w:pStyle w:val="ListParagraph"/>
+              <w:numPr>
+                <w:ilvl w:val="0"/>
+                <w:numId w:val="3"/>
+              </w:numPr>
+              <w:ind w:hanging="198"/>
+            </w:pPr>
+            <w:r>
+              <w:t>El EV selecciona la opción imprimir</w:t>
+            </w:r>
+          </w:p>
+        </w:tc>
+        <w:tc>
+          <w:tcPr>
+            <w:tcW w:w="4594" w:type="dxa"/>
+            <w:gridSpan w:val="6"/>
+            <w:tcBorders>
+              <w:top w:val="single" w:sz="4" w:space="0" w:color="auto"/>
+              <w:left w:val="single" w:sz="4" w:space="0" w:color="auto"/>
+              <w:bottom w:val="single" w:sz="4" w:space="0" w:color="auto"/>
+              <w:right w:val="single" w:sz="4" w:space="0" w:color="auto"/>
+            </w:tcBorders>
+          </w:tcPr>
+          <w:p>
+            <w:pPr>
+              <w:pStyle w:val="ListParagraph"/>
+              <w:numPr>
+                <w:ilvl w:val="1"/>
+                <w:numId w:val="3"/>
+              </w:numPr>
+            </w:pPr>
+            <w:r>
+              <w:t>El EV no desea imprimir el catálogo</w:t>
+            </w:r>
+          </w:p>
+          <w:p>
+            <w:pPr>
+              <w:pStyle w:val="ListParagraph"/>
+              <w:numPr>
+                <w:ilvl w:val="2"/>
+                <w:numId w:val="3"/>
+              </w:numPr>
+            </w:pPr>
+            <w:r>
+              <w:t xml:space="preserve">Ir al Paso </w:t>
+            </w:r>
+            <w:r>
+              <w:t>15.</w:t>
             </w:r>
           </w:p>
         </w:tc>
@@ -2159,44 +2236,41 @@
         </w:trPr>
         <w:tc>
           <w:tcPr>
-            <w:tcW w:w="1809" w:type="dxa"/>
-            <w:tcBorders>
-              <w:top w:val="single" w:sz="4" w:space="0" w:color="auto"/>
-              <w:left w:val="single" w:sz="4" w:space="0" w:color="auto"/>
-              <w:bottom w:val="single" w:sz="4" w:space="0" w:color="auto"/>
-              <w:right w:val="nil"/>
-            </w:tcBorders>
-          </w:tcPr>
-          <w:p>
-            <w:pPr>
-              <w:rPr>
-                <w:b/>
-              </w:rPr>
-            </w:pPr>
-            <w:r>
-              <w:rPr>
-                <w:b/>
-              </w:rPr>
-              <w:t>Requerimientos No Funcionales:</w:t>
-            </w:r>
-          </w:p>
-        </w:tc>
-        <w:tc>
-          <w:tcPr>
-            <w:tcW w:w="6663" w:type="dxa"/>
-            <w:gridSpan w:val="10"/>
-            <w:tcBorders>
-              <w:top w:val="single" w:sz="4" w:space="0" w:color="auto"/>
-              <w:left w:val="nil"/>
-              <w:bottom w:val="single" w:sz="4" w:space="0" w:color="auto"/>
-              <w:right w:val="single" w:sz="4" w:space="0" w:color="auto"/>
-            </w:tcBorders>
-          </w:tcPr>
-          <w:p>
-            <w:r>
-              <w:t>No aplica</w:t>
-            </w:r>
-          </w:p>
+            <w:tcW w:w="3878" w:type="dxa"/>
+            <w:gridSpan w:val="5"/>
+            <w:tcBorders>
+              <w:top w:val="single" w:sz="4" w:space="0" w:color="auto"/>
+              <w:left w:val="single" w:sz="4" w:space="0" w:color="auto"/>
+              <w:bottom w:val="single" w:sz="4" w:space="0" w:color="auto"/>
+              <w:right w:val="single" w:sz="4" w:space="0" w:color="auto"/>
+            </w:tcBorders>
+          </w:tcPr>
+          <w:p>
+            <w:pPr>
+              <w:pStyle w:val="ListParagraph"/>
+              <w:numPr>
+                <w:ilvl w:val="0"/>
+                <w:numId w:val="3"/>
+              </w:numPr>
+              <w:ind w:hanging="198"/>
+            </w:pPr>
+            <w:r>
+              <w:t>EL sistema imprime el catálogo</w:t>
+            </w:r>
+          </w:p>
+        </w:tc>
+        <w:tc>
+          <w:tcPr>
+            <w:tcW w:w="4594" w:type="dxa"/>
+            <w:gridSpan w:val="6"/>
+            <w:tcBorders>
+              <w:top w:val="single" w:sz="4" w:space="0" w:color="auto"/>
+              <w:left w:val="single" w:sz="4" w:space="0" w:color="auto"/>
+              <w:bottom w:val="single" w:sz="4" w:space="0" w:color="auto"/>
+              <w:right w:val="single" w:sz="4" w:space="0" w:color="auto"/>
+            </w:tcBorders>
+          </w:tcPr>
+          <w:p/>
         </w:tc>
       </w:tr>
       <w:tr>
@@ -2205,44 +2279,41 @@
         </w:trPr>
         <w:tc>
           <w:tcPr>
-            <w:tcW w:w="1809" w:type="dxa"/>
-            <w:tcBorders>
-              <w:top w:val="single" w:sz="4" w:space="0" w:color="auto"/>
-              <w:left w:val="single" w:sz="4" w:space="0" w:color="auto"/>
-              <w:bottom w:val="single" w:sz="4" w:space="0" w:color="auto"/>
-              <w:right w:val="nil"/>
-            </w:tcBorders>
-          </w:tcPr>
-          <w:p>
-            <w:pPr>
-              <w:rPr>
-                <w:b/>
-              </w:rPr>
-            </w:pPr>
-            <w:r>
-              <w:rPr>
-                <w:b/>
-              </w:rPr>
-              <w:t>Asociaciones de Extensión:</w:t>
-            </w:r>
-          </w:p>
-        </w:tc>
-        <w:tc>
-          <w:tcPr>
-            <w:tcW w:w="6663" w:type="dxa"/>
-            <w:gridSpan w:val="10"/>
-            <w:tcBorders>
-              <w:top w:val="single" w:sz="4" w:space="0" w:color="auto"/>
-              <w:left w:val="nil"/>
-              <w:bottom w:val="single" w:sz="4" w:space="0" w:color="auto"/>
-              <w:right w:val="single" w:sz="4" w:space="0" w:color="auto"/>
-            </w:tcBorders>
-          </w:tcPr>
-          <w:p>
-            <w:r>
-              <w:t>No aplica</w:t>
-            </w:r>
-          </w:p>
+            <w:tcW w:w="3878" w:type="dxa"/>
+            <w:gridSpan w:val="5"/>
+            <w:tcBorders>
+              <w:top w:val="single" w:sz="4" w:space="0" w:color="auto"/>
+              <w:left w:val="single" w:sz="4" w:space="0" w:color="auto"/>
+              <w:bottom w:val="single" w:sz="4" w:space="0" w:color="auto"/>
+              <w:right w:val="single" w:sz="4" w:space="0" w:color="auto"/>
+            </w:tcBorders>
+          </w:tcPr>
+          <w:p>
+            <w:pPr>
+              <w:pStyle w:val="ListParagraph"/>
+              <w:numPr>
+                <w:ilvl w:val="0"/>
+                <w:numId w:val="3"/>
+              </w:numPr>
+              <w:ind w:hanging="198"/>
+            </w:pPr>
+            <w:r>
+              <w:t>Fin del CU</w:t>
+            </w:r>
+          </w:p>
+        </w:tc>
+        <w:tc>
+          <w:tcPr>
+            <w:tcW w:w="4594" w:type="dxa"/>
+            <w:gridSpan w:val="6"/>
+            <w:tcBorders>
+              <w:top w:val="single" w:sz="4" w:space="0" w:color="auto"/>
+              <w:left w:val="single" w:sz="4" w:space="0" w:color="auto"/>
+              <w:bottom w:val="single" w:sz="4" w:space="0" w:color="auto"/>
+              <w:right w:val="single" w:sz="4" w:space="0" w:color="auto"/>
+            </w:tcBorders>
+          </w:tcPr>
+          <w:p/>
         </w:tc>
       </w:tr>
       <w:tr>
@@ -2269,7 +2340,144 @@
               <w:rPr>
                 <w:b/>
               </w:rPr>
-              <w:lastRenderedPageBreak/>
+              <w:t>Observaciones:</w:t>
+            </w:r>
+          </w:p>
+        </w:tc>
+        <w:tc>
+          <w:tcPr>
+            <w:tcW w:w="6663" w:type="dxa"/>
+            <w:gridSpan w:val="10"/>
+            <w:tcBorders>
+              <w:top w:val="single" w:sz="4" w:space="0" w:color="auto"/>
+              <w:left w:val="nil"/>
+              <w:bottom w:val="single" w:sz="4" w:space="0" w:color="auto"/>
+              <w:right w:val="single" w:sz="4" w:space="0" w:color="auto"/>
+            </w:tcBorders>
+          </w:tcPr>
+          <w:p>
+            <w:r>
+              <w:t>No aplica</w:t>
+            </w:r>
+          </w:p>
+        </w:tc>
+      </w:tr>
+      <w:tr>
+        <w:trPr>
+          <w:cantSplit/>
+        </w:trPr>
+        <w:tc>
+          <w:tcPr>
+            <w:tcW w:w="1809" w:type="dxa"/>
+            <w:tcBorders>
+              <w:top w:val="single" w:sz="4" w:space="0" w:color="auto"/>
+              <w:left w:val="single" w:sz="4" w:space="0" w:color="auto"/>
+              <w:bottom w:val="single" w:sz="4" w:space="0" w:color="auto"/>
+              <w:right w:val="nil"/>
+            </w:tcBorders>
+          </w:tcPr>
+          <w:p>
+            <w:pPr>
+              <w:rPr>
+                <w:b/>
+              </w:rPr>
+            </w:pPr>
+            <w:r>
+              <w:rPr>
+                <w:b/>
+              </w:rPr>
+              <w:t>Requerimientos No Funcionales:</w:t>
+            </w:r>
+          </w:p>
+        </w:tc>
+        <w:tc>
+          <w:tcPr>
+            <w:tcW w:w="6663" w:type="dxa"/>
+            <w:gridSpan w:val="10"/>
+            <w:tcBorders>
+              <w:top w:val="single" w:sz="4" w:space="0" w:color="auto"/>
+              <w:left w:val="nil"/>
+              <w:bottom w:val="single" w:sz="4" w:space="0" w:color="auto"/>
+              <w:right w:val="single" w:sz="4" w:space="0" w:color="auto"/>
+            </w:tcBorders>
+          </w:tcPr>
+          <w:p>
+            <w:r>
+              <w:t>No aplica</w:t>
+            </w:r>
+          </w:p>
+        </w:tc>
+      </w:tr>
+      <w:tr>
+        <w:trPr>
+          <w:cantSplit/>
+        </w:trPr>
+        <w:tc>
+          <w:tcPr>
+            <w:tcW w:w="1809" w:type="dxa"/>
+            <w:tcBorders>
+              <w:top w:val="single" w:sz="4" w:space="0" w:color="auto"/>
+              <w:left w:val="single" w:sz="4" w:space="0" w:color="auto"/>
+              <w:bottom w:val="single" w:sz="4" w:space="0" w:color="auto"/>
+              <w:right w:val="nil"/>
+            </w:tcBorders>
+          </w:tcPr>
+          <w:p>
+            <w:pPr>
+              <w:rPr>
+                <w:b/>
+              </w:rPr>
+            </w:pPr>
+            <w:r>
+              <w:rPr>
+                <w:b/>
+              </w:rPr>
+              <w:t>Asociaciones de Extensión:</w:t>
+            </w:r>
+          </w:p>
+        </w:tc>
+        <w:tc>
+          <w:tcPr>
+            <w:tcW w:w="6663" w:type="dxa"/>
+            <w:gridSpan w:val="10"/>
+            <w:tcBorders>
+              <w:top w:val="single" w:sz="4" w:space="0" w:color="auto"/>
+              <w:left w:val="nil"/>
+              <w:bottom w:val="single" w:sz="4" w:space="0" w:color="auto"/>
+              <w:right w:val="single" w:sz="4" w:space="0" w:color="auto"/>
+            </w:tcBorders>
+          </w:tcPr>
+          <w:p>
+            <w:r>
+              <w:t>No aplica</w:t>
+            </w:r>
+          </w:p>
+        </w:tc>
+      </w:tr>
+      <w:tr>
+        <w:trPr>
+          <w:cantSplit/>
+        </w:trPr>
+        <w:tc>
+          <w:tcPr>
+            <w:tcW w:w="1809" w:type="dxa"/>
+            <w:tcBorders>
+              <w:top w:val="single" w:sz="4" w:space="0" w:color="auto"/>
+              <w:left w:val="single" w:sz="4" w:space="0" w:color="auto"/>
+              <w:bottom w:val="single" w:sz="4" w:space="0" w:color="auto"/>
+              <w:right w:val="nil"/>
+            </w:tcBorders>
+          </w:tcPr>
+          <w:p>
+            <w:pPr>
+              <w:rPr>
+                <w:b/>
+              </w:rPr>
+            </w:pPr>
+            <w:r>
+              <w:rPr>
+                <w:b/>
+              </w:rPr>
               <w:t>Asociaciones de Inclusión:</w:t>
             </w:r>
           </w:p>
@@ -2448,7 +2656,7 @@
 </file>
 
 <file path=word/numbering.xml><?xml version="1.0" encoding="utf-8"?>
-<w:numbering xmlns:wpc="http://schemas.microsoft.com/office/word/2010/wordprocessingCanvas" xmlns:mc="http://schemas.openxmlformats.org/markup-compatibility/2006" xmlns:o="urn:schemas-microsoft-com:office:office" xmlns:r="http://schemas.openxmlformats.org/officeDocument/2006/relationships" xmlns:m="http://schemas.openxmlformats.org/officeDocument/2006/math" xmlns:v="urn:schemas-microsoft-com:vml" xmlns:wp14="http://schemas.microsoft.com/office/word/2010/wordprocessingDrawing" xmlns:wp="http://schemas.openxmlformats.org/drawingml/2006/wordprocessingDrawing" xmlns:w10="urn:schemas-microsoft-com:office:word" xmlns:w="http://schemas.openxmlformats.org/wordprocessingml/2006/main" xmlns:w14="http://schemas.microsoft.com/office/word/2010/wordml" xmlns:wpg="http://schemas.microsoft.com/office/word/2010/wordprocessingGroup" xmlns:wpi="http://schemas.microsoft.com/office/word/2010/wordprocessingInk" xmlns:wne="http://schemas.microsoft.com/office/word/2006/wordml" xmlns:wps="http://schemas.microsoft.com/office/word/2010/wordprocessingShape" mc:Ignorable="w14 wp14">
+<w:numbering xmlns:ve="http://schemas.openxmlformats.org/markup-compatibility/2006" xmlns:o="urn:schemas-microsoft-com:office:office" xmlns:r="http://schemas.openxmlformats.org/officeDocument/2006/relationships" xmlns:m="http://schemas.openxmlformats.org/officeDocument/2006/math" xmlns:v="urn:schemas-microsoft-com:vml" xmlns:wp="http://schemas.openxmlformats.org/drawingml/2006/wordprocessingDrawing" xmlns:w10="urn:schemas-microsoft-com:office:word" xmlns:w="http://schemas.openxmlformats.org/wordprocessingml/2006/main" xmlns:wne="http://schemas.microsoft.com/office/word/2006/wordml">
   <w:abstractNum w:abstractNumId="0">
     <w:nsid w:val="12F73C63"/>
     <w:multiLevelType w:val="hybridMultilevel"/>
@@ -2899,7 +3107,7 @@
 </file>
 
 <file path=word/styles.xml><?xml version="1.0" encoding="utf-8"?>
-<w:styles xmlns:mc="http://schemas.openxmlformats.org/markup-compatibility/2006" xmlns:r="http://schemas.openxmlformats.org/officeDocument/2006/relationships" xmlns:w="http://schemas.openxmlformats.org/wordprocessingml/2006/main" xmlns:w14="http://schemas.microsoft.com/office/word/2010/wordml" mc:Ignorable="w14">
+<w:styles xmlns:r="http://schemas.openxmlformats.org/officeDocument/2006/relationships" xmlns:w="http://schemas.openxmlformats.org/wordprocessingml/2006/main">
   <w:docDefaults>
     <w:rPrDefault>
       <w:rPr>
@@ -3057,18 +3265,20 @@
   <w:style w:type="paragraph" w:default="1" w:styleId="Normal">
     <w:name w:val="Normal"/>
     <w:qFormat/>
+    <w:rsid w:val="002A0E39"/>
   </w:style>
-  <w:style w:type="character" w:default="1" w:styleId="Fuentedeprrafopredeter">
+  <w:style w:type="character" w:default="1" w:styleId="DefaultParagraphFont">
     <w:name w:val="Default Paragraph Font"/>
     <w:uiPriority w:val="1"/>
     <w:semiHidden/>
     <w:unhideWhenUsed/>
   </w:style>
-  <w:style w:type="table" w:default="1" w:styleId="Tablanormal">
+  <w:style w:type="table" w:default="1" w:styleId="TableNormal">
     <w:name w:val="Normal Table"/>
     <w:uiPriority w:val="99"/>
     <w:semiHidden/>
     <w:unhideWhenUsed/>
+    <w:qFormat/>
     <w:tblPr>
       <w:tblInd w:w="0" w:type="dxa"/>
       <w:tblCellMar>
@@ -3079,15 +3289,15 @@
       </w:tblCellMar>
     </w:tblPr>
   </w:style>
-  <w:style w:type="numbering" w:default="1" w:styleId="Sinlista">
+  <w:style w:type="numbering" w:default="1" w:styleId="NoList">
     <w:name w:val="No List"/>
     <w:uiPriority w:val="99"/>
     <w:semiHidden/>
     <w:unhideWhenUsed/>
   </w:style>
-  <w:style w:type="table" w:styleId="Tablaconcuadrcula">
+  <w:style w:type="table" w:styleId="TableGrid">
     <w:name w:val="Table Grid"/>
-    <w:basedOn w:val="Tablanormal"/>
+    <w:basedOn w:val="TableNormal"/>
     <w:uiPriority w:val="59"/>
     <w:rsid w:val="00D842C6"/>
     <w:pPr>
@@ -3111,7 +3321,7 @@
       </w:tblCellMar>
     </w:tblPr>
   </w:style>
-  <w:style w:type="paragraph" w:styleId="Prrafodelista">
+  <w:style w:type="paragraph" w:styleId="ListParagraph">
     <w:name w:val="List Paragraph"/>
     <w:basedOn w:val="Normal"/>
     <w:uiPriority w:val="34"/>

</xml_diff>